<commit_message>
add fourth iteration of project proposal. add concept summary and AI Classifier Model Architecture PNG files exported from Figma
</commit_message>
<xml_diff>
--- a/docs/ProjectProposal.docx
+++ b/docs/ProjectProposal.docx
@@ -112,7 +112,27 @@
           <w:sz w:val="22"/>
           <w:szCs w:val="22"/>
         </w:rPr>
-        <w:t>Once your supervisor has signed-off on the proposal, you must submit the document for consideration using Moodle.</w:t>
+        <w:t xml:space="preserve">Once your supervisor has </w:t>
+      </w:r>
+      <w:proofErr w:type="gramStart"/>
+      <w:r>
+        <w:rPr>
+          <w:b/>
+          <w:color w:val="0432FF"/>
+          <w:sz w:val="22"/>
+          <w:szCs w:val="22"/>
+        </w:rPr>
+        <w:t>signed-off</w:t>
+      </w:r>
+      <w:proofErr w:type="gramEnd"/>
+      <w:r>
+        <w:rPr>
+          <w:b/>
+          <w:color w:val="0432FF"/>
+          <w:sz w:val="22"/>
+          <w:szCs w:val="22"/>
+        </w:rPr>
+        <w:t xml:space="preserve"> on the proposal, you must submit the document for consideration using Moodle.</w:t>
       </w:r>
     </w:p>
     <w:p>
@@ -458,21 +478,23 @@
                                 <w:sz w:val="20"/>
                                 <w:szCs w:val="20"/>
                               </w:rPr>
-                              <w:t>AI-Powered Programming Practice Tool</w:t>
-                            </w:r>
-                            <w:r>
-                              <w:rPr>
-                                <w:sz w:val="20"/>
-                                <w:szCs w:val="20"/>
-                              </w:rPr>
-                              <w:t xml:space="preserve"> (</w:t>
-                            </w:r>
-                            <w:r>
-                              <w:rPr>
-                                <w:sz w:val="20"/>
-                                <w:szCs w:val="20"/>
-                              </w:rPr>
-                              <w:t>ByteLearn)</w:t>
+                              <w:t>AI-Powered Programming Practice Tool (</w:t>
+                            </w:r>
+                            <w:proofErr w:type="spellStart"/>
+                            <w:r>
+                              <w:rPr>
+                                <w:sz w:val="20"/>
+                                <w:szCs w:val="20"/>
+                              </w:rPr>
+                              <w:t>ByteLearn</w:t>
+                            </w:r>
+                            <w:proofErr w:type="spellEnd"/>
+                            <w:r>
+                              <w:rPr>
+                                <w:sz w:val="20"/>
+                                <w:szCs w:val="20"/>
+                              </w:rPr>
+                              <w:t>)</w:t>
                             </w:r>
                           </w:p>
                         </w:txbxContent>
@@ -512,21 +534,23 @@
                           <w:sz w:val="20"/>
                           <w:szCs w:val="20"/>
                         </w:rPr>
-                        <w:t>AI-Powered Programming Practice Tool</w:t>
-                      </w:r>
-                      <w:r>
-                        <w:rPr>
-                          <w:sz w:val="20"/>
-                          <w:szCs w:val="20"/>
-                        </w:rPr>
-                        <w:t xml:space="preserve"> (</w:t>
-                      </w:r>
-                      <w:r>
-                        <w:rPr>
-                          <w:sz w:val="20"/>
-                          <w:szCs w:val="20"/>
-                        </w:rPr>
-                        <w:t>ByteLearn)</w:t>
+                        <w:t>AI-Powered Programming Practice Tool (</w:t>
+                      </w:r>
+                      <w:proofErr w:type="spellStart"/>
+                      <w:r>
+                        <w:rPr>
+                          <w:sz w:val="20"/>
+                          <w:szCs w:val="20"/>
+                        </w:rPr>
+                        <w:t>ByteLearn</w:t>
+                      </w:r>
+                      <w:proofErr w:type="spellEnd"/>
+                      <w:r>
+                        <w:rPr>
+                          <w:sz w:val="20"/>
+                          <w:szCs w:val="20"/>
+                        </w:rPr>
+                        <w:t>)</w:t>
                       </w:r>
                     </w:p>
                   </w:txbxContent>
@@ -745,7 +769,23 @@
                                 <w:sz w:val="20"/>
                                 <w:szCs w:val="20"/>
                               </w:rPr>
-                              <w:t>traditional tutorials and lectures are often ineffective. While platforms such as LeetCode excel at advanced problem-solving, they can be intimidating or inaccessible to beginners. Few platforms effectively combine theoretical understanding with practical, hands-on exercises in a structured and motivating format.</w:t>
+                              <w:t xml:space="preserve">traditional tutorials and lectures are often ineffective. While platforms such as </w:t>
+                            </w:r>
+                            <w:proofErr w:type="spellStart"/>
+                            <w:r>
+                              <w:rPr>
+                                <w:sz w:val="20"/>
+                                <w:szCs w:val="20"/>
+                              </w:rPr>
+                              <w:t>LeetCode</w:t>
+                            </w:r>
+                            <w:proofErr w:type="spellEnd"/>
+                            <w:r>
+                              <w:rPr>
+                                <w:sz w:val="20"/>
+                                <w:szCs w:val="20"/>
+                              </w:rPr>
+                              <w:t xml:space="preserve"> excel at advanced problem-solving, they can be intimidating or inaccessible to beginners. Few platforms effectively combine theoretical understanding with practical, hands-on exercises in a structured and motivating format.</w:t>
                             </w:r>
                           </w:p>
                           <w:p>
@@ -768,7 +808,23 @@
                                 <w:sz w:val="20"/>
                                 <w:szCs w:val="20"/>
                               </w:rPr>
-                              <w:t>To address this, the project integrates adaptive AI-generated challenges with a gamified learning approach designed to strengthen both theoretical and practical skills. Additionally, an optional sandbox environment (tested separately through tools such as StackBlitz and CodeSandbox.io) may be incorporated to allow learners to experiment with live coding examples directly within the platform, depending on available development time and feasibility.</w:t>
+                              <w:t xml:space="preserve">To address this, the project integrates adaptive AI-generated challenges with a gamified learning approach designed to strengthen both theoretical and practical skills. Additionally, an optional sandbox environment (tested separately through tools such as </w:t>
+                            </w:r>
+                            <w:proofErr w:type="spellStart"/>
+                            <w:r>
+                              <w:rPr>
+                                <w:sz w:val="20"/>
+                                <w:szCs w:val="20"/>
+                              </w:rPr>
+                              <w:t>StackBlitz</w:t>
+                            </w:r>
+                            <w:proofErr w:type="spellEnd"/>
+                            <w:r>
+                              <w:rPr>
+                                <w:sz w:val="20"/>
+                                <w:szCs w:val="20"/>
+                              </w:rPr>
+                              <w:t xml:space="preserve"> and CodeSandbox.io) may be incorporated to allow learners to experiment with live coding examples directly within the platform, depending on available development time and feasibility.</w:t>
                             </w:r>
                           </w:p>
                           <w:p>
@@ -791,7 +847,7 @@
                                 <w:sz w:val="20"/>
                                 <w:szCs w:val="20"/>
                               </w:rPr>
-                              <w:t>This problem domain interests me because I’ve seen these challenges affect my peers and have experienced some of them myself. I want to create a more approachable and rewarding way to learn programming</w:t>
+                              <w:t>This problem domain interests me because I’ve seen these challenges affect my peers and have experienced many of them myself. As someone passionate about both programming and education, I’m particularly interested in how technology can make complex concepts more digestible and engaging. I’ve always been drawn to the intersection of learning and interactivity</w:t>
                             </w:r>
                             <w:r>
                               <w:rPr>
@@ -805,64 +861,16 @@
                                 <w:sz w:val="20"/>
                                 <w:szCs w:val="20"/>
                               </w:rPr>
-                              <w:t>one that reflects the kind of adaptive environment I would have benefited from as a learner.</w:t>
-                            </w:r>
-                            <w:r>
-                              <w:rPr>
-                                <w:sz w:val="20"/>
-                                <w:szCs w:val="20"/>
-                              </w:rPr>
-                              <w:t xml:space="preserve"> </w:t>
-                            </w:r>
-                            <w:r>
-                              <w:rPr>
-                                <w:sz w:val="20"/>
-                                <w:szCs w:val="20"/>
-                              </w:rPr>
-                              <w:t>In addition, the technologies I’m using in this project</w:t>
-                            </w:r>
-                            <w:r>
-                              <w:rPr>
-                                <w:sz w:val="20"/>
-                                <w:szCs w:val="20"/>
-                              </w:rPr>
-                              <w:t xml:space="preserve">, </w:t>
-                            </w:r>
-                            <w:r>
-                              <w:rPr>
-                                <w:sz w:val="20"/>
-                                <w:szCs w:val="20"/>
-                              </w:rPr>
-                              <w:t>such as Python, frameworks like FastAPI, and various machine learning libraries</w:t>
-                            </w:r>
-                            <w:r>
-                              <w:rPr>
-                                <w:sz w:val="20"/>
-                                <w:szCs w:val="20"/>
-                              </w:rPr>
-                              <w:t>,</w:t>
-                            </w:r>
-                            <w:r>
-                              <w:rPr>
-                                <w:sz w:val="20"/>
-                                <w:szCs w:val="20"/>
-                              </w:rPr>
-                              <w:t xml:space="preserve"> are areas I’m still developing and intend to master for future applications</w:t>
-                            </w:r>
-                            <w:r>
-                              <w:rPr>
-                                <w:sz w:val="20"/>
-                                <w:szCs w:val="20"/>
-                              </w:rPr>
-                              <w:t xml:space="preserve">. </w:t>
-                            </w:r>
-                            <w:r>
-                              <w:rPr>
-                                <w:sz w:val="20"/>
-                                <w:szCs w:val="20"/>
-                              </w:rPr>
-                              <w:t>The project will also involve deployment through cloud services and Docker containers, allowing me to gain practical experience with modern DevOps practices and scalable application hosting.</w:t>
-                            </w:r>
+                              <w:t>finding ways to turn abstract theory into something hands-on and motivating. Through this project, I want to explore how AI can adapt to each learner’s progress, providing personalized feedback that keeps users challenged but not overwhelmed. Ultimately, I hope to design a platform that not only teaches programming more effectively but also helps learners build confidence and curiosity as they improve.</w:t>
+                            </w:r>
+                          </w:p>
+                          <w:p>
+                            <w:pPr>
+                              <w:rPr>
+                                <w:sz w:val="20"/>
+                                <w:szCs w:val="20"/>
+                              </w:rPr>
+                            </w:pPr>
                           </w:p>
                         </w:txbxContent>
                       </wps:txbx>
@@ -952,7 +960,23 @@
                           <w:sz w:val="20"/>
                           <w:szCs w:val="20"/>
                         </w:rPr>
-                        <w:t>traditional tutorials and lectures are often ineffective. While platforms such as LeetCode excel at advanced problem-solving, they can be intimidating or inaccessible to beginners. Few platforms effectively combine theoretical understanding with practical, hands-on exercises in a structured and motivating format.</w:t>
+                        <w:t xml:space="preserve">traditional tutorials and lectures are often ineffective. While platforms such as </w:t>
+                      </w:r>
+                      <w:proofErr w:type="spellStart"/>
+                      <w:r>
+                        <w:rPr>
+                          <w:sz w:val="20"/>
+                          <w:szCs w:val="20"/>
+                        </w:rPr>
+                        <w:t>LeetCode</w:t>
+                      </w:r>
+                      <w:proofErr w:type="spellEnd"/>
+                      <w:r>
+                        <w:rPr>
+                          <w:sz w:val="20"/>
+                          <w:szCs w:val="20"/>
+                        </w:rPr>
+                        <w:t xml:space="preserve"> excel at advanced problem-solving, they can be intimidating or inaccessible to beginners. Few platforms effectively combine theoretical understanding with practical, hands-on exercises in a structured and motivating format.</w:t>
                       </w:r>
                     </w:p>
                     <w:p>
@@ -975,7 +999,23 @@
                           <w:sz w:val="20"/>
                           <w:szCs w:val="20"/>
                         </w:rPr>
-                        <w:t>To address this, the project integrates adaptive AI-generated challenges with a gamified learning approach designed to strengthen both theoretical and practical skills. Additionally, an optional sandbox environment (tested separately through tools such as StackBlitz and CodeSandbox.io) may be incorporated to allow learners to experiment with live coding examples directly within the platform, depending on available development time and feasibility.</w:t>
+                        <w:t xml:space="preserve">To address this, the project integrates adaptive AI-generated challenges with a gamified learning approach designed to strengthen both theoretical and practical skills. Additionally, an optional sandbox environment (tested separately through tools such as </w:t>
+                      </w:r>
+                      <w:proofErr w:type="spellStart"/>
+                      <w:r>
+                        <w:rPr>
+                          <w:sz w:val="20"/>
+                          <w:szCs w:val="20"/>
+                        </w:rPr>
+                        <w:t>StackBlitz</w:t>
+                      </w:r>
+                      <w:proofErr w:type="spellEnd"/>
+                      <w:r>
+                        <w:rPr>
+                          <w:sz w:val="20"/>
+                          <w:szCs w:val="20"/>
+                        </w:rPr>
+                        <w:t xml:space="preserve"> and CodeSandbox.io) may be incorporated to allow learners to experiment with live coding examples directly within the platform, depending on available development time and feasibility.</w:t>
                       </w:r>
                     </w:p>
                     <w:p>
@@ -998,7 +1038,7 @@
                           <w:sz w:val="20"/>
                           <w:szCs w:val="20"/>
                         </w:rPr>
-                        <w:t>This problem domain interests me because I’ve seen these challenges affect my peers and have experienced some of them myself. I want to create a more approachable and rewarding way to learn programming</w:t>
+                        <w:t>This problem domain interests me because I’ve seen these challenges affect my peers and have experienced many of them myself. As someone passionate about both programming and education, I’m particularly interested in how technology can make complex concepts more digestible and engaging. I’ve always been drawn to the intersection of learning and interactivity</w:t>
                       </w:r>
                       <w:r>
                         <w:rPr>
@@ -1012,64 +1052,16 @@
                           <w:sz w:val="20"/>
                           <w:szCs w:val="20"/>
                         </w:rPr>
-                        <w:t>one that reflects the kind of adaptive environment I would have benefited from as a learner.</w:t>
-                      </w:r>
-                      <w:r>
-                        <w:rPr>
-                          <w:sz w:val="20"/>
-                          <w:szCs w:val="20"/>
-                        </w:rPr>
-                        <w:t xml:space="preserve"> </w:t>
-                      </w:r>
-                      <w:r>
-                        <w:rPr>
-                          <w:sz w:val="20"/>
-                          <w:szCs w:val="20"/>
-                        </w:rPr>
-                        <w:t>In addition, the technologies I’m using in this project</w:t>
-                      </w:r>
-                      <w:r>
-                        <w:rPr>
-                          <w:sz w:val="20"/>
-                          <w:szCs w:val="20"/>
-                        </w:rPr>
-                        <w:t xml:space="preserve">, </w:t>
-                      </w:r>
-                      <w:r>
-                        <w:rPr>
-                          <w:sz w:val="20"/>
-                          <w:szCs w:val="20"/>
-                        </w:rPr>
-                        <w:t>such as Python, frameworks like FastAPI, and various machine learning libraries</w:t>
-                      </w:r>
-                      <w:r>
-                        <w:rPr>
-                          <w:sz w:val="20"/>
-                          <w:szCs w:val="20"/>
-                        </w:rPr>
-                        <w:t>,</w:t>
-                      </w:r>
-                      <w:r>
-                        <w:rPr>
-                          <w:sz w:val="20"/>
-                          <w:szCs w:val="20"/>
-                        </w:rPr>
-                        <w:t xml:space="preserve"> are areas I’m still developing and intend to master for future applications</w:t>
-                      </w:r>
-                      <w:r>
-                        <w:rPr>
-                          <w:sz w:val="20"/>
-                          <w:szCs w:val="20"/>
-                        </w:rPr>
-                        <w:t xml:space="preserve">. </w:t>
-                      </w:r>
-                      <w:r>
-                        <w:rPr>
-                          <w:sz w:val="20"/>
-                          <w:szCs w:val="20"/>
-                        </w:rPr>
-                        <w:t>The project will also involve deployment through cloud services and Docker containers, allowing me to gain practical experience with modern DevOps practices and scalable application hosting.</w:t>
-                      </w:r>
+                        <w:t>finding ways to turn abstract theory into something hands-on and motivating. Through this project, I want to explore how AI can adapt to each learner’s progress, providing personalized feedback that keeps users challenged but not overwhelmed. Ultimately, I hope to design a platform that not only teaches programming more effectively but also helps learners build confidence and curiosity as they improve.</w:t>
+                      </w:r>
+                    </w:p>
+                    <w:p>
+                      <w:pPr>
+                        <w:rPr>
+                          <w:sz w:val="20"/>
+                          <w:szCs w:val="20"/>
+                        </w:rPr>
+                      </w:pPr>
                     </w:p>
                   </w:txbxContent>
                 </v:textbox>
@@ -1226,7 +1218,55 @@
                                 <w:sz w:val="20"/>
                                 <w:szCs w:val="20"/>
                               </w:rPr>
-                              <w:t>Implement AI-powered challenge generation, allowing users to select a programming language, prompt for a specific topic (optional), and receive personalised, structured theoretical exercises.</w:t>
+                              <w:t xml:space="preserve">Implement AI-powered challenge generation via API calls to models like </w:t>
+                            </w:r>
+                            <w:r>
+                              <w:rPr>
+                                <w:i/>
+                                <w:iCs/>
+                                <w:sz w:val="20"/>
+                                <w:szCs w:val="20"/>
+                              </w:rPr>
+                              <w:t>Claude</w:t>
+                            </w:r>
+                            <w:r>
+                              <w:rPr>
+                                <w:sz w:val="20"/>
+                                <w:szCs w:val="20"/>
+                              </w:rPr>
+                              <w:t xml:space="preserve">, </w:t>
+                            </w:r>
+                            <w:r>
+                              <w:rPr>
+                                <w:i/>
+                                <w:iCs/>
+                                <w:sz w:val="20"/>
+                                <w:szCs w:val="20"/>
+                              </w:rPr>
+                              <w:t>ChatGPT</w:t>
+                            </w:r>
+                            <w:r>
+                              <w:rPr>
+                                <w:sz w:val="20"/>
+                                <w:szCs w:val="20"/>
+                              </w:rPr>
+                              <w:t xml:space="preserve">, and </w:t>
+                            </w:r>
+                            <w:r>
+                              <w:rPr>
+                                <w:i/>
+                                <w:iCs/>
+                                <w:sz w:val="20"/>
+                                <w:szCs w:val="20"/>
+                              </w:rPr>
+                              <w:t>Gemini</w:t>
+                            </w:r>
+                            <w:r>
+                              <w:rPr>
+                                <w:sz w:val="20"/>
+                                <w:szCs w:val="20"/>
+                              </w:rPr>
+                              <w:t>, enabling users to choose a language, optionally set a topic, and receive personalized exercises with automatic grading and secure code evaluation.</w:t>
                             </w:r>
                           </w:p>
                           <w:p>
@@ -1246,28 +1286,23 @@
                                 <w:sz w:val="20"/>
                                 <w:szCs w:val="20"/>
                               </w:rPr>
-                              <w:t>Integrate automatic grading and feedback for</w:t>
-                            </w:r>
-                            <w:r>
-                              <w:rPr>
-                                <w:sz w:val="20"/>
-                                <w:szCs w:val="20"/>
-                              </w:rPr>
-                              <w:t xml:space="preserve"> </w:t>
-                            </w:r>
-                            <w:r>
-                              <w:rPr>
-                                <w:sz w:val="20"/>
-                                <w:szCs w:val="20"/>
-                              </w:rPr>
-                              <w:t xml:space="preserve">theoretical </w:t>
-                            </w:r>
-                            <w:r>
-                              <w:rPr>
-                                <w:sz w:val="20"/>
-                                <w:szCs w:val="20"/>
-                              </w:rPr>
-                              <w:t>questions.</w:t>
+                              <w:t>Design and build a gamified progression system, including XP, levels and rewards to increase</w:t>
+                            </w:r>
+                          </w:p>
+                          <w:p>
+                            <w:pPr>
+                              <w:pStyle w:val="ListParagraph"/>
+                              <w:rPr>
+                                <w:sz w:val="20"/>
+                                <w:szCs w:val="20"/>
+                              </w:rPr>
+                            </w:pPr>
+                            <w:r>
+                              <w:rPr>
+                                <w:sz w:val="20"/>
+                                <w:szCs w:val="20"/>
+                              </w:rPr>
+                              <w:t>engagement and motivation.</w:t>
                             </w:r>
                           </w:p>
                           <w:p>
@@ -1287,23 +1322,23 @@
                                 <w:sz w:val="20"/>
                                 <w:szCs w:val="20"/>
                               </w:rPr>
-                              <w:t>Design and build a gamified progression system, including XP, levels and rewards to increase</w:t>
-                            </w:r>
-                          </w:p>
-                          <w:p>
-                            <w:pPr>
-                              <w:pStyle w:val="ListParagraph"/>
-                              <w:rPr>
-                                <w:sz w:val="20"/>
-                                <w:szCs w:val="20"/>
-                              </w:rPr>
-                            </w:pPr>
-                            <w:r>
-                              <w:rPr>
-                                <w:sz w:val="20"/>
-                                <w:szCs w:val="20"/>
-                              </w:rPr>
-                              <w:t>engagement and motivation.</w:t>
+                              <w:t xml:space="preserve">Ensure the platform provides accessible and beginner-friendly learning experiences, bridging the gap between introductory resources and advanced platforms like </w:t>
+                            </w:r>
+                            <w:proofErr w:type="spellStart"/>
+                            <w:r>
+                              <w:rPr>
+                                <w:sz w:val="20"/>
+                                <w:szCs w:val="20"/>
+                              </w:rPr>
+                              <w:t>LeetCode</w:t>
+                            </w:r>
+                            <w:proofErr w:type="spellEnd"/>
+                            <w:r>
+                              <w:rPr>
+                                <w:sz w:val="20"/>
+                                <w:szCs w:val="20"/>
+                              </w:rPr>
+                              <w:t>.</w:t>
                             </w:r>
                           </w:p>
                           <w:p>
@@ -1323,28 +1358,7 @@
                                 <w:sz w:val="20"/>
                                 <w:szCs w:val="20"/>
                               </w:rPr>
-                              <w:t xml:space="preserve">Ensure the platform provides accessible and beginner-friendly learning experiences, bridging the </w:t>
-                            </w:r>
-                            <w:r>
-                              <w:rPr>
-                                <w:sz w:val="20"/>
-                                <w:szCs w:val="20"/>
-                              </w:rPr>
-                              <w:t>gap</w:t>
-                            </w:r>
-                            <w:r>
-                              <w:rPr>
-                                <w:sz w:val="20"/>
-                                <w:szCs w:val="20"/>
-                              </w:rPr>
-                              <w:t xml:space="preserve"> between introductory resources and advanced platforms like LeetCode</w:t>
-                            </w:r>
-                            <w:r>
-                              <w:rPr>
-                                <w:sz w:val="20"/>
-                                <w:szCs w:val="20"/>
-                              </w:rPr>
-                              <w:t>.</w:t>
+                              <w:t>Evaluate the platforms effectiveness through user testing and feedback, focusing on usability, engagement and learning outcomes.</w:t>
                             </w:r>
                           </w:p>
                           <w:p>
@@ -1364,7 +1378,14 @@
                                 <w:sz w:val="20"/>
                                 <w:szCs w:val="20"/>
                               </w:rPr>
-                              <w:t>Evaluate the platforms effectiveness through user testing and feedback, focusing on usability, engagement and learning outcomes.</w:t>
+                              <w:t>Develop and integrate a custom AI classifier model to categorise quiz questions into difficulties</w:t>
+                            </w:r>
+                            <w:r>
+                              <w:rPr>
+                                <w:sz w:val="20"/>
+                                <w:szCs w:val="20"/>
+                              </w:rPr>
+                              <w:t>.</w:t>
                             </w:r>
                           </w:p>
                           <w:p>
@@ -1384,34 +1405,23 @@
                                 <w:sz w:val="20"/>
                                 <w:szCs w:val="20"/>
                               </w:rPr>
-                              <w:t>Develop and integrate a custom AI classifier model to categorise quiz questions into difficulties</w:t>
-                            </w:r>
-                            <w:r>
-                              <w:rPr>
-                                <w:sz w:val="20"/>
-                                <w:szCs w:val="20"/>
-                              </w:rPr>
-                              <w:t>.</w:t>
-                            </w:r>
-                          </w:p>
-                          <w:p>
-                            <w:pPr>
-                              <w:pStyle w:val="ListParagraph"/>
-                              <w:numPr>
-                                <w:ilvl w:val="0"/>
-                                <w:numId w:val="2"/>
-                              </w:numPr>
-                              <w:rPr>
-                                <w:sz w:val="20"/>
-                                <w:szCs w:val="20"/>
-                              </w:rPr>
-                            </w:pPr>
-                            <w:r>
-                              <w:rPr>
-                                <w:sz w:val="20"/>
-                                <w:szCs w:val="20"/>
-                              </w:rPr>
-                              <w:t>Optionally, a live coding sandbox feature may be integrated to enable in-browser practical exercises. This would involve using AI models to generate code and test cases, executed through a sandbox API such as StackBlitz or CodeSandbox.io. The inclusion of this feature will depend on project progress and feasibility assessments to ensure scope remains manageable.</w:t>
+                              <w:t xml:space="preserve">Optionally, a live coding sandbox feature may be integrated to enable in-browser practical exercises. This would involve using AI models to generate code and test cases, executed through a sandbox API such as </w:t>
+                            </w:r>
+                            <w:proofErr w:type="spellStart"/>
+                            <w:r>
+                              <w:rPr>
+                                <w:sz w:val="20"/>
+                                <w:szCs w:val="20"/>
+                              </w:rPr>
+                              <w:t>StackBlitz</w:t>
+                            </w:r>
+                            <w:proofErr w:type="spellEnd"/>
+                            <w:r>
+                              <w:rPr>
+                                <w:sz w:val="20"/>
+                                <w:szCs w:val="20"/>
+                              </w:rPr>
+                              <w:t xml:space="preserve"> or CodeSandbox.io. The inclusion of this feature will depend on project progress and feasibility assessments to ensure scope remains manageable.</w:t>
                             </w:r>
                           </w:p>
                           <w:p>
@@ -1492,7 +1502,55 @@
                           <w:sz w:val="20"/>
                           <w:szCs w:val="20"/>
                         </w:rPr>
-                        <w:t>Implement AI-powered challenge generation, allowing users to select a programming language, prompt for a specific topic (optional), and receive personalised, structured theoretical exercises.</w:t>
+                        <w:t xml:space="preserve">Implement AI-powered challenge generation via API calls to models like </w:t>
+                      </w:r>
+                      <w:r>
+                        <w:rPr>
+                          <w:i/>
+                          <w:iCs/>
+                          <w:sz w:val="20"/>
+                          <w:szCs w:val="20"/>
+                        </w:rPr>
+                        <w:t>Claude</w:t>
+                      </w:r>
+                      <w:r>
+                        <w:rPr>
+                          <w:sz w:val="20"/>
+                          <w:szCs w:val="20"/>
+                        </w:rPr>
+                        <w:t xml:space="preserve">, </w:t>
+                      </w:r>
+                      <w:r>
+                        <w:rPr>
+                          <w:i/>
+                          <w:iCs/>
+                          <w:sz w:val="20"/>
+                          <w:szCs w:val="20"/>
+                        </w:rPr>
+                        <w:t>ChatGPT</w:t>
+                      </w:r>
+                      <w:r>
+                        <w:rPr>
+                          <w:sz w:val="20"/>
+                          <w:szCs w:val="20"/>
+                        </w:rPr>
+                        <w:t xml:space="preserve">, and </w:t>
+                      </w:r>
+                      <w:r>
+                        <w:rPr>
+                          <w:i/>
+                          <w:iCs/>
+                          <w:sz w:val="20"/>
+                          <w:szCs w:val="20"/>
+                        </w:rPr>
+                        <w:t>Gemini</w:t>
+                      </w:r>
+                      <w:r>
+                        <w:rPr>
+                          <w:sz w:val="20"/>
+                          <w:szCs w:val="20"/>
+                        </w:rPr>
+                        <w:t>, enabling users to choose a language, optionally set a topic, and receive personalized exercises with automatic grading and secure code evaluation.</w:t>
                       </w:r>
                     </w:p>
                     <w:p>
@@ -1512,28 +1570,23 @@
                           <w:sz w:val="20"/>
                           <w:szCs w:val="20"/>
                         </w:rPr>
-                        <w:t>Integrate automatic grading and feedback for</w:t>
-                      </w:r>
-                      <w:r>
-                        <w:rPr>
-                          <w:sz w:val="20"/>
-                          <w:szCs w:val="20"/>
-                        </w:rPr>
-                        <w:t xml:space="preserve"> </w:t>
-                      </w:r>
-                      <w:r>
-                        <w:rPr>
-                          <w:sz w:val="20"/>
-                          <w:szCs w:val="20"/>
-                        </w:rPr>
-                        <w:t xml:space="preserve">theoretical </w:t>
-                      </w:r>
-                      <w:r>
-                        <w:rPr>
-                          <w:sz w:val="20"/>
-                          <w:szCs w:val="20"/>
-                        </w:rPr>
-                        <w:t>questions.</w:t>
+                        <w:t>Design and build a gamified progression system, including XP, levels and rewards to increase</w:t>
+                      </w:r>
+                    </w:p>
+                    <w:p>
+                      <w:pPr>
+                        <w:pStyle w:val="ListParagraph"/>
+                        <w:rPr>
+                          <w:sz w:val="20"/>
+                          <w:szCs w:val="20"/>
+                        </w:rPr>
+                      </w:pPr>
+                      <w:r>
+                        <w:rPr>
+                          <w:sz w:val="20"/>
+                          <w:szCs w:val="20"/>
+                        </w:rPr>
+                        <w:t>engagement and motivation.</w:t>
                       </w:r>
                     </w:p>
                     <w:p>
@@ -1553,23 +1606,23 @@
                           <w:sz w:val="20"/>
                           <w:szCs w:val="20"/>
                         </w:rPr>
-                        <w:t>Design and build a gamified progression system, including XP, levels and rewards to increase</w:t>
-                      </w:r>
-                    </w:p>
-                    <w:p>
-                      <w:pPr>
-                        <w:pStyle w:val="ListParagraph"/>
-                        <w:rPr>
-                          <w:sz w:val="20"/>
-                          <w:szCs w:val="20"/>
-                        </w:rPr>
-                      </w:pPr>
-                      <w:r>
-                        <w:rPr>
-                          <w:sz w:val="20"/>
-                          <w:szCs w:val="20"/>
-                        </w:rPr>
-                        <w:t>engagement and motivation.</w:t>
+                        <w:t xml:space="preserve">Ensure the platform provides accessible and beginner-friendly learning experiences, bridging the gap between introductory resources and advanced platforms like </w:t>
+                      </w:r>
+                      <w:proofErr w:type="spellStart"/>
+                      <w:r>
+                        <w:rPr>
+                          <w:sz w:val="20"/>
+                          <w:szCs w:val="20"/>
+                        </w:rPr>
+                        <w:t>LeetCode</w:t>
+                      </w:r>
+                      <w:proofErr w:type="spellEnd"/>
+                      <w:r>
+                        <w:rPr>
+                          <w:sz w:val="20"/>
+                          <w:szCs w:val="20"/>
+                        </w:rPr>
+                        <w:t>.</w:t>
                       </w:r>
                     </w:p>
                     <w:p>
@@ -1589,28 +1642,7 @@
                           <w:sz w:val="20"/>
                           <w:szCs w:val="20"/>
                         </w:rPr>
-                        <w:t xml:space="preserve">Ensure the platform provides accessible and beginner-friendly learning experiences, bridging the </w:t>
-                      </w:r>
-                      <w:r>
-                        <w:rPr>
-                          <w:sz w:val="20"/>
-                          <w:szCs w:val="20"/>
-                        </w:rPr>
-                        <w:t>gap</w:t>
-                      </w:r>
-                      <w:r>
-                        <w:rPr>
-                          <w:sz w:val="20"/>
-                          <w:szCs w:val="20"/>
-                        </w:rPr>
-                        <w:t xml:space="preserve"> between introductory resources and advanced platforms like LeetCode</w:t>
-                      </w:r>
-                      <w:r>
-                        <w:rPr>
-                          <w:sz w:val="20"/>
-                          <w:szCs w:val="20"/>
-                        </w:rPr>
-                        <w:t>.</w:t>
+                        <w:t>Evaluate the platforms effectiveness through user testing and feedback, focusing on usability, engagement and learning outcomes.</w:t>
                       </w:r>
                     </w:p>
                     <w:p>
@@ -1630,7 +1662,14 @@
                           <w:sz w:val="20"/>
                           <w:szCs w:val="20"/>
                         </w:rPr>
-                        <w:t>Evaluate the platforms effectiveness through user testing and feedback, focusing on usability, engagement and learning outcomes.</w:t>
+                        <w:t>Develop and integrate a custom AI classifier model to categorise quiz questions into difficulties</w:t>
+                      </w:r>
+                      <w:r>
+                        <w:rPr>
+                          <w:sz w:val="20"/>
+                          <w:szCs w:val="20"/>
+                        </w:rPr>
+                        <w:t>.</w:t>
                       </w:r>
                     </w:p>
                     <w:p>
@@ -1650,34 +1689,23 @@
                           <w:sz w:val="20"/>
                           <w:szCs w:val="20"/>
                         </w:rPr>
-                        <w:t>Develop and integrate a custom AI classifier model to categorise quiz questions into difficulties</w:t>
-                      </w:r>
-                      <w:r>
-                        <w:rPr>
-                          <w:sz w:val="20"/>
-                          <w:szCs w:val="20"/>
-                        </w:rPr>
-                        <w:t>.</w:t>
-                      </w:r>
-                    </w:p>
-                    <w:p>
-                      <w:pPr>
-                        <w:pStyle w:val="ListParagraph"/>
-                        <w:numPr>
-                          <w:ilvl w:val="0"/>
-                          <w:numId w:val="2"/>
-                        </w:numPr>
-                        <w:rPr>
-                          <w:sz w:val="20"/>
-                          <w:szCs w:val="20"/>
-                        </w:rPr>
-                      </w:pPr>
-                      <w:r>
-                        <w:rPr>
-                          <w:sz w:val="20"/>
-                          <w:szCs w:val="20"/>
-                        </w:rPr>
-                        <w:t>Optionally, a live coding sandbox feature may be integrated to enable in-browser practical exercises. This would involve using AI models to generate code and test cases, executed through a sandbox API such as StackBlitz or CodeSandbox.io. The inclusion of this feature will depend on project progress and feasibility assessments to ensure scope remains manageable.</w:t>
+                        <w:t xml:space="preserve">Optionally, a live coding sandbox feature may be integrated to enable in-browser practical exercises. This would involve using AI models to generate code and test cases, executed through a sandbox API such as </w:t>
+                      </w:r>
+                      <w:proofErr w:type="spellStart"/>
+                      <w:r>
+                        <w:rPr>
+                          <w:sz w:val="20"/>
+                          <w:szCs w:val="20"/>
+                        </w:rPr>
+                        <w:t>StackBlitz</w:t>
+                      </w:r>
+                      <w:proofErr w:type="spellEnd"/>
+                      <w:r>
+                        <w:rPr>
+                          <w:sz w:val="20"/>
+                          <w:szCs w:val="20"/>
+                        </w:rPr>
+                        <w:t xml:space="preserve"> or CodeSandbox.io. The inclusion of this feature will depend on project progress and feasibility assessments to ensure scope remains manageable.</w:t>
                       </w:r>
                     </w:p>
                     <w:p>
@@ -1896,6 +1924,7 @@
                               </w:rPr>
                               <w:t xml:space="preserve"> provides a fast development environment and optimized build process, while </w:t>
                             </w:r>
+                            <w:proofErr w:type="spellStart"/>
                             <w:r>
                               <w:rPr>
                                 <w:i/>
@@ -1905,6 +1934,7 @@
                               </w:rPr>
                               <w:t>React’s</w:t>
                             </w:r>
+                            <w:proofErr w:type="spellEnd"/>
                             <w:r>
                               <w:rPr>
                                 <w:sz w:val="20"/>
@@ -2044,6 +2074,7 @@
                               </w:rPr>
                               <w:t xml:space="preserve"> with </w:t>
                             </w:r>
+                            <w:proofErr w:type="spellStart"/>
                             <w:r>
                               <w:rPr>
                                 <w:i/>
@@ -2053,6 +2084,7 @@
                               </w:rPr>
                               <w:t>FastAPI</w:t>
                             </w:r>
+                            <w:proofErr w:type="spellEnd"/>
                             <w:r>
                               <w:rPr>
                                 <w:sz w:val="20"/>
@@ -2076,6 +2108,7 @@
                               </w:rPr>
                               <w:t xml:space="preserve"> remains a key focus for this project, as I aim to strengthen my skills in both the language and its ecosystem while gaining experience with </w:t>
                             </w:r>
+                            <w:proofErr w:type="spellStart"/>
                             <w:r>
                               <w:rPr>
                                 <w:i/>
@@ -2085,6 +2118,7 @@
                               </w:rPr>
                               <w:t>FastAPI</w:t>
                             </w:r>
+                            <w:proofErr w:type="spellEnd"/>
                             <w:r>
                               <w:rPr>
                                 <w:sz w:val="20"/>
@@ -2137,6 +2171,7 @@
                               </w:rPr>
                               <w:t xml:space="preserve"> will serve as the main database for its reliability, security, and strong support for relational data. It will be managed through </w:t>
                             </w:r>
+                            <w:proofErr w:type="spellStart"/>
                             <w:r>
                               <w:rPr>
                                 <w:i/>
@@ -2146,6 +2181,7 @@
                               </w:rPr>
                               <w:t>TablePlus</w:t>
                             </w:r>
+                            <w:proofErr w:type="spellEnd"/>
                             <w:r>
                               <w:rPr>
                                 <w:sz w:val="20"/>
@@ -2301,6 +2337,7 @@
                               </w:rPr>
                               <w:t xml:space="preserve"> with </w:t>
                             </w:r>
+                            <w:proofErr w:type="spellStart"/>
                             <w:r>
                               <w:rPr>
                                 <w:i/>
@@ -2310,6 +2347,7 @@
                               </w:rPr>
                               <w:t>PyTorch</w:t>
                             </w:r>
+                            <w:proofErr w:type="spellEnd"/>
                             <w:r>
                               <w:rPr>
                                 <w:sz w:val="20"/>
@@ -2488,14 +2526,7 @@
                                 <w:sz w:val="20"/>
                                 <w:szCs w:val="20"/>
                               </w:rPr>
-                              <w:t xml:space="preserve"> containers to a cloud service, allowing for scalable and reliable </w:t>
-                            </w:r>
-                            <w:r>
-                              <w:rPr>
-                                <w:sz w:val="20"/>
-                                <w:szCs w:val="20"/>
-                              </w:rPr>
-                              <w:t>hosting.</w:t>
+                              <w:t xml:space="preserve"> containers to a cloud service, allowing for scalable and reliable hosting.</w:t>
                             </w:r>
                           </w:p>
                         </w:txbxContent>
@@ -2615,6 +2646,7 @@
                         </w:rPr>
                         <w:t xml:space="preserve"> provides a fast development environment and optimized build process, while </w:t>
                       </w:r>
+                      <w:proofErr w:type="spellStart"/>
                       <w:r>
                         <w:rPr>
                           <w:i/>
@@ -2624,6 +2656,7 @@
                         </w:rPr>
                         <w:t>React’s</w:t>
                       </w:r>
+                      <w:proofErr w:type="spellEnd"/>
                       <w:r>
                         <w:rPr>
                           <w:sz w:val="20"/>
@@ -2763,6 +2796,7 @@
                         </w:rPr>
                         <w:t xml:space="preserve"> with </w:t>
                       </w:r>
+                      <w:proofErr w:type="spellStart"/>
                       <w:r>
                         <w:rPr>
                           <w:i/>
@@ -2772,6 +2806,7 @@
                         </w:rPr>
                         <w:t>FastAPI</w:t>
                       </w:r>
+                      <w:proofErr w:type="spellEnd"/>
                       <w:r>
                         <w:rPr>
                           <w:sz w:val="20"/>
@@ -2795,6 +2830,7 @@
                         </w:rPr>
                         <w:t xml:space="preserve"> remains a key focus for this project, as I aim to strengthen my skills in both the language and its ecosystem while gaining experience with </w:t>
                       </w:r>
+                      <w:proofErr w:type="spellStart"/>
                       <w:r>
                         <w:rPr>
                           <w:i/>
@@ -2804,6 +2840,7 @@
                         </w:rPr>
                         <w:t>FastAPI</w:t>
                       </w:r>
+                      <w:proofErr w:type="spellEnd"/>
                       <w:r>
                         <w:rPr>
                           <w:sz w:val="20"/>
@@ -2856,6 +2893,7 @@
                         </w:rPr>
                         <w:t xml:space="preserve"> will serve as the main database for its reliability, security, and strong support for relational data. It will be managed through </w:t>
                       </w:r>
+                      <w:proofErr w:type="spellStart"/>
                       <w:r>
                         <w:rPr>
                           <w:i/>
@@ -2865,6 +2903,7 @@
                         </w:rPr>
                         <w:t>TablePlus</w:t>
                       </w:r>
+                      <w:proofErr w:type="spellEnd"/>
                       <w:r>
                         <w:rPr>
                           <w:sz w:val="20"/>
@@ -3020,6 +3059,7 @@
                         </w:rPr>
                         <w:t xml:space="preserve"> with </w:t>
                       </w:r>
+                      <w:proofErr w:type="spellStart"/>
                       <w:r>
                         <w:rPr>
                           <w:i/>
@@ -3029,6 +3069,7 @@
                         </w:rPr>
                         <w:t>PyTorch</w:t>
                       </w:r>
+                      <w:proofErr w:type="spellEnd"/>
                       <w:r>
                         <w:rPr>
                           <w:sz w:val="20"/>
@@ -3207,14 +3248,7 @@
                           <w:sz w:val="20"/>
                           <w:szCs w:val="20"/>
                         </w:rPr>
-                        <w:t xml:space="preserve"> containers to a cloud service, allowing for scalable and reliable </w:t>
-                      </w:r>
-                      <w:r>
-                        <w:rPr>
-                          <w:sz w:val="20"/>
-                          <w:szCs w:val="20"/>
-                        </w:rPr>
-                        <w:t>hosting.</w:t>
+                        <w:t xml:space="preserve"> containers to a cloud service, allowing for scalable and reliable hosting.</w:t>
                       </w:r>
                     </w:p>
                   </w:txbxContent>
@@ -4308,6 +4342,119 @@
     </w:lvl>
   </w:abstractNum>
   <w:abstractNum w:abstractNumId="2" w15:restartNumberingAfterBreak="0">
+    <w:nsid w:val="70425D7D"/>
+    <w:multiLevelType w:val="hybridMultilevel"/>
+    <w:tmpl w:val="8564ACD2"/>
+    <w:lvl w:ilvl="0" w:tplc="18090001">
+      <w:start w:val="1"/>
+      <w:numFmt w:val="bullet"/>
+      <w:lvlText w:val=""/>
+      <w:lvlJc w:val="left"/>
+      <w:pPr>
+        <w:ind w:left="720" w:hanging="360"/>
+      </w:pPr>
+      <w:rPr>
+        <w:rFonts w:ascii="Symbol" w:hAnsi="Symbol" w:hint="default"/>
+      </w:rPr>
+    </w:lvl>
+    <w:lvl w:ilvl="1" w:tplc="18090003" w:tentative="1">
+      <w:start w:val="1"/>
+      <w:numFmt w:val="bullet"/>
+      <w:lvlText w:val="o"/>
+      <w:lvlJc w:val="left"/>
+      <w:pPr>
+        <w:ind w:left="1440" w:hanging="360"/>
+      </w:pPr>
+      <w:rPr>
+        <w:rFonts w:ascii="Courier New" w:hAnsi="Courier New" w:cs="Courier New" w:hint="default"/>
+      </w:rPr>
+    </w:lvl>
+    <w:lvl w:ilvl="2" w:tplc="18090005" w:tentative="1">
+      <w:start w:val="1"/>
+      <w:numFmt w:val="bullet"/>
+      <w:lvlText w:val=""/>
+      <w:lvlJc w:val="left"/>
+      <w:pPr>
+        <w:ind w:left="2160" w:hanging="360"/>
+      </w:pPr>
+      <w:rPr>
+        <w:rFonts w:ascii="Wingdings" w:hAnsi="Wingdings" w:hint="default"/>
+      </w:rPr>
+    </w:lvl>
+    <w:lvl w:ilvl="3" w:tplc="18090001" w:tentative="1">
+      <w:start w:val="1"/>
+      <w:numFmt w:val="bullet"/>
+      <w:lvlText w:val=""/>
+      <w:lvlJc w:val="left"/>
+      <w:pPr>
+        <w:ind w:left="2880" w:hanging="360"/>
+      </w:pPr>
+      <w:rPr>
+        <w:rFonts w:ascii="Symbol" w:hAnsi="Symbol" w:hint="default"/>
+      </w:rPr>
+    </w:lvl>
+    <w:lvl w:ilvl="4" w:tplc="18090003" w:tentative="1">
+      <w:start w:val="1"/>
+      <w:numFmt w:val="bullet"/>
+      <w:lvlText w:val="o"/>
+      <w:lvlJc w:val="left"/>
+      <w:pPr>
+        <w:ind w:left="3600" w:hanging="360"/>
+      </w:pPr>
+      <w:rPr>
+        <w:rFonts w:ascii="Courier New" w:hAnsi="Courier New" w:cs="Courier New" w:hint="default"/>
+      </w:rPr>
+    </w:lvl>
+    <w:lvl w:ilvl="5" w:tplc="18090005" w:tentative="1">
+      <w:start w:val="1"/>
+      <w:numFmt w:val="bullet"/>
+      <w:lvlText w:val=""/>
+      <w:lvlJc w:val="left"/>
+      <w:pPr>
+        <w:ind w:left="4320" w:hanging="360"/>
+      </w:pPr>
+      <w:rPr>
+        <w:rFonts w:ascii="Wingdings" w:hAnsi="Wingdings" w:hint="default"/>
+      </w:rPr>
+    </w:lvl>
+    <w:lvl w:ilvl="6" w:tplc="18090001" w:tentative="1">
+      <w:start w:val="1"/>
+      <w:numFmt w:val="bullet"/>
+      <w:lvlText w:val=""/>
+      <w:lvlJc w:val="left"/>
+      <w:pPr>
+        <w:ind w:left="5040" w:hanging="360"/>
+      </w:pPr>
+      <w:rPr>
+        <w:rFonts w:ascii="Symbol" w:hAnsi="Symbol" w:hint="default"/>
+      </w:rPr>
+    </w:lvl>
+    <w:lvl w:ilvl="7" w:tplc="18090003" w:tentative="1">
+      <w:start w:val="1"/>
+      <w:numFmt w:val="bullet"/>
+      <w:lvlText w:val="o"/>
+      <w:lvlJc w:val="left"/>
+      <w:pPr>
+        <w:ind w:left="5760" w:hanging="360"/>
+      </w:pPr>
+      <w:rPr>
+        <w:rFonts w:ascii="Courier New" w:hAnsi="Courier New" w:cs="Courier New" w:hint="default"/>
+      </w:rPr>
+    </w:lvl>
+    <w:lvl w:ilvl="8" w:tplc="18090005" w:tentative="1">
+      <w:start w:val="1"/>
+      <w:numFmt w:val="bullet"/>
+      <w:lvlText w:val=""/>
+      <w:lvlJc w:val="left"/>
+      <w:pPr>
+        <w:ind w:left="6480" w:hanging="360"/>
+      </w:pPr>
+      <w:rPr>
+        <w:rFonts w:ascii="Wingdings" w:hAnsi="Wingdings" w:hint="default"/>
+      </w:rPr>
+    </w:lvl>
+  </w:abstractNum>
+  <w:abstractNum w:abstractNumId="3" w15:restartNumberingAfterBreak="0">
     <w:nsid w:val="79477001"/>
     <w:multiLevelType w:val="hybridMultilevel"/>
     <w:tmpl w:val="DCD0CC32"/>
@@ -4397,13 +4544,16 @@
     </w:lvl>
   </w:abstractNum>
   <w:num w:numId="1" w16cid:durableId="1845363412">
-    <w:abstractNumId w:val="2"/>
+    <w:abstractNumId w:val="3"/>
   </w:num>
   <w:num w:numId="2" w16cid:durableId="1531526729">
     <w:abstractNumId w:val="1"/>
   </w:num>
   <w:num w:numId="3" w16cid:durableId="908349482">
     <w:abstractNumId w:val="0"/>
+  </w:num>
+  <w:num w:numId="4" w16cid:durableId="983855040">
+    <w:abstractNumId w:val="2"/>
   </w:num>
 </w:numbering>
 </file>
@@ -4846,6 +4996,7 @@
   <w:style w:type="character" w:default="1" w:styleId="DefaultParagraphFont">
     <w:name w:val="Default Paragraph Font"/>
     <w:uiPriority w:val="1"/>
+    <w:semiHidden/>
     <w:unhideWhenUsed/>
   </w:style>
   <w:style w:type="table" w:default="1" w:styleId="TableNormal">
@@ -5263,21 +5414,6 @@
 </file>
 
 <file path=customXml/item1.xml><?xml version="1.0" encoding="utf-8"?>
-<?mso-contentType ?>
-<FormTemplates xmlns="http://schemas.microsoft.com/sharepoint/v3/contenttype/forms">
-  <Display>DocumentLibraryForm</Display>
-  <Edit>DocumentLibraryForm</Edit>
-  <New>DocumentLibraryForm</New>
-</FormTemplates>
-</file>
-
-<file path=customXml/item2.xml><?xml version="1.0" encoding="utf-8"?>
-<p:properties xmlns:p="http://schemas.microsoft.com/office/2006/metadata/properties" xmlns:xsi="http://www.w3.org/2001/XMLSchema-instance" xmlns:pc="http://schemas.microsoft.com/office/infopath/2007/PartnerControls">
-  <documentManagement/>
-</p:properties>
-</file>
-
-<file path=customXml/item3.xml><?xml version="1.0" encoding="utf-8"?>
 <ct:contentTypeSchema xmlns:ct="http://schemas.microsoft.com/office/2006/metadata/contentType" xmlns:ma="http://schemas.microsoft.com/office/2006/metadata/properties/metaAttributes" ct:_="" ma:_="" ma:contentTypeName="Document" ma:contentTypeID="0x010100929060051A685246BF084DE2E24EFCA2" ma:contentTypeVersion="6" ma:contentTypeDescription="Create a new document." ma:contentTypeScope="" ma:versionID="216180b4dd321c56b26723991389286a">
   <xsd:schema xmlns:xsd="http://www.w3.org/2001/XMLSchema" xmlns:xs="http://www.w3.org/2001/XMLSchema" xmlns:p="http://schemas.microsoft.com/office/2006/metadata/properties" xmlns:ns2="890a87f2-41f9-4b2b-b515-0b2b518f32e8" targetNamespace="http://schemas.microsoft.com/office/2006/metadata/properties" ma:root="true" ma:fieldsID="ab95e6d36dd64944858a57a5e847d02f" ns2:_="">
     <xsd:import namespace="890a87f2-41f9-4b2b-b515-0b2b518f32e8"/>
@@ -5435,24 +5571,22 @@
 </ct:contentTypeSchema>
 </file>
 
-<file path=customXml/itemProps1.xml><?xml version="1.0" encoding="utf-8"?>
-<ds:datastoreItem xmlns:ds="http://schemas.openxmlformats.org/officeDocument/2006/customXml" ds:itemID="{0041AF15-D9F5-4C83-8E76-C54251BB8D7B}">
-  <ds:schemaRefs>
-    <ds:schemaRef ds:uri="http://schemas.microsoft.com/sharepoint/v3/contenttype/forms"/>
-  </ds:schemaRefs>
-</ds:datastoreItem>
+<file path=customXml/item2.xml><?xml version="1.0" encoding="utf-8"?>
+<p:properties xmlns:p="http://schemas.microsoft.com/office/2006/metadata/properties" xmlns:xsi="http://www.w3.org/2001/XMLSchema-instance" xmlns:pc="http://schemas.microsoft.com/office/infopath/2007/PartnerControls">
+  <documentManagement/>
+</p:properties>
 </file>
 
-<file path=customXml/itemProps2.xml><?xml version="1.0" encoding="utf-8"?>
-<ds:datastoreItem xmlns:ds="http://schemas.openxmlformats.org/officeDocument/2006/customXml" ds:itemID="{E2F14C19-22EC-439D-8707-F31A533851E7}">
-  <ds:schemaRefs>
-    <ds:schemaRef ds:uri="http://schemas.microsoft.com/office/2006/metadata/properties"/>
-    <ds:schemaRef ds:uri="http://schemas.microsoft.com/office/infopath/2007/PartnerControls"/>
-  </ds:schemaRefs>
-</ds:datastoreItem>
+<file path=customXml/item3.xml><?xml version="1.0" encoding="utf-8"?>
+<?mso-contentType ?>
+<FormTemplates xmlns="http://schemas.microsoft.com/sharepoint/v3/contenttype/forms">
+  <Display>DocumentLibraryForm</Display>
+  <Edit>DocumentLibraryForm</Edit>
+  <New>DocumentLibraryForm</New>
+</FormTemplates>
 </file>
 
-<file path=customXml/itemProps3.xml><?xml version="1.0" encoding="utf-8"?>
+<file path=customXml/itemProps1.xml><?xml version="1.0" encoding="utf-8"?>
 <ds:datastoreItem xmlns:ds="http://schemas.openxmlformats.org/officeDocument/2006/customXml" ds:itemID="{C068B901-860E-409B-9402-1E7D9A7B6B34}">
   <ds:schemaRefs>
     <ds:schemaRef ds:uri="http://schemas.microsoft.com/office/2006/metadata/contentType"/>
@@ -5468,4 +5602,21 @@
     <ds:schemaRef ds:uri="http://schemas.microsoft.com/internal/obd"/>
   </ds:schemaRefs>
 </ds:datastoreItem>
+</file>
+
+<file path=customXml/itemProps2.xml><?xml version="1.0" encoding="utf-8"?>
+<ds:datastoreItem xmlns:ds="http://schemas.openxmlformats.org/officeDocument/2006/customXml" ds:itemID="{E2F14C19-22EC-439D-8707-F31A533851E7}">
+  <ds:schemaRefs>
+    <ds:schemaRef ds:uri="http://schemas.microsoft.com/office/2006/metadata/properties"/>
+    <ds:schemaRef ds:uri="http://schemas.microsoft.com/office/infopath/2007/PartnerControls"/>
+  </ds:schemaRefs>
+</ds:datastoreItem>
+</file>
+
+<file path=customXml/itemProps3.xml><?xml version="1.0" encoding="utf-8"?>
+<ds:datastoreItem xmlns:ds="http://schemas.openxmlformats.org/officeDocument/2006/customXml" ds:itemID="{0041AF15-D9F5-4C83-8E76-C54251BB8D7B}">
+  <ds:schemaRefs>
+    <ds:schemaRef ds:uri="http://schemas.microsoft.com/sharepoint/v3/contenttype/forms"/>
+  </ds:schemaRefs>
+</ds:datastoreItem>
 </file>
</xml_diff>